<commit_message>
feat : added login and signup basic flow
</commit_message>
<xml_diff>
--- a/templates/temp.docx
+++ b/templates/temp.docx
@@ -52,13 +52,13 @@
       </w:r>
       <w:r>
         <w:t xml:space="preserve">made on this </w:t>
-        <w:t xml:space="preserve">12</w:t>
+        <w:t xml:space="preserve">nnn</w:t>
         <w:t xml:space="preserve"> of </w:t>
-        <w:t xml:space="preserve">june</w:t>
+        <w:t xml:space="preserve">nnnn</w:t>
         <w:t xml:space="preserve"> </w:t>
-        <w:t xml:space="preserve">2025</w:t>
+        <w:t xml:space="preserve">jjjj</w:t>
         <w:t xml:space="preserve"> at </w:t>
-        <w:t xml:space="preserve">pune</w:t>
+        <w:t xml:space="preserve">bunin</w:t>
       </w:r>
     </w:p>
     <w:p>
@@ -72,11 +72,11 @@
     <w:p>
       <w:r>
         <w:t xml:space="preserve">Shri </w:t>
-        <w:t xml:space="preserve">Shobit Kumar</w:t>
+        <w:t xml:space="preserve">uun</w:t>
         <w:t xml:space="preserve"> son of </w:t>
-        <w:t xml:space="preserve">Ranjit Kumar</w:t>
+        <w:t xml:space="preserve">nun</w:t>
         <w:t xml:space="preserve"> resident of </w:t>
-        <w:t xml:space="preserve">pune</w:t>
+        <w:t xml:space="preserve">bunin</w:t>
         <w:t xml:space="preserve"> (Hereinafter called “the LESSOR”, which expression shall, unless repugnant to the context and meaning include his heirs, successors, administrators and assigns) of the ONE PART;</w:t>
       </w:r>
     </w:p>
@@ -91,9 +91,9 @@
     <w:p>
       <w:r>
         <w:t xml:space="preserve">Shri </w:t>
-        <w:t xml:space="preserve">ASDFASDFASDF</w:t>
+        <w:t xml:space="preserve">inini</w:t>
         <w:t xml:space="preserve">, son of </w:t>
-        <w:t xml:space="preserve">Ranjit Kumar</w:t>
+        <w:t xml:space="preserve">nun</w:t>
         <w:t xml:space="preserve"/>
       </w:r>
       <w:proofErr w:type="gramStart"/>
@@ -103,7 +103,7 @@
       <w:proofErr w:type="gramEnd"/>
       <w:r>
         <w:t xml:space="preserve">resident of</w:t>
-        <w:t xml:space="preserve">pune</w:t>
+        <w:t xml:space="preserve">bunin</w:t>
         <w:t xml:space="preserve"> (Hereinafter called “the LESSEE”, which expression shall, unless be repugnant to the context and meaning, include his heirs, successors, administrators and assigns) of the OTHER PART.</w:t>
       </w:r>
       <w:r>
@@ -126,9 +126,9 @@
       </w:pPr>
       <w:r>
         <w:t xml:space="preserve">The Lessor is in complete possession of the building bearing Municipal No </w:t>
-        <w:t xml:space="preserve">56</w:t>
+        <w:t xml:space="preserve">9999</w:t>
         <w:t xml:space="preserve"> Situated at </w:t>
-        <w:t xml:space="preserve">pune</w:t>
+        <w:t xml:space="preserve">bunin</w:t>
       </w:r>
       <w:proofErr w:type="spellStart"/>
       <w:r>
@@ -143,7 +143,7 @@
       </w:r>
       <w:r>
         <w:t xml:space="preserve">and more particularly described in the Schedule I (</w:t>
-        <w:t xml:space="preserve">qwerqwerwerqewreqrqwerqwerweqreqwrtdtrythgfh</w:t>
+        <w:t xml:space="preserve">in inin</w:t>
         <w:t xml:space="preserve">) given below. </w:t>
       </w:r>
       <w:r>
@@ -160,7 +160,7 @@
       </w:pPr>
       <w:r>
         <w:t xml:space="preserve">On the request of the Lessee, the Lessor has agreed to grant lease in respect of the demised premises for a term of </w:t>
-        <w:t xml:space="preserve">4</w:t>
+        <w:t xml:space="preserve">j ninini</w:t>
         <w:t xml:space="preserve"> years in the manner hereinafter stated.</w:t>
       </w:r>
     </w:p>
@@ -187,14 +187,14 @@
         <w:t xml:space="preserve">In pursuance of the said agreement and in consideration of the rent hereby reserved and of the covenants, conditions and stipulations hereinafter contained and of the Lessee’s part to be paid, observed and performed, THE LESSOR HEREBY DEMISES UNTO THE LESSEE ALL THAT the building bearing Municipal no </w:t>
       </w:r>
       <w:r>
-        <w:t xml:space="preserve">56</w:t>
+        <w:t xml:space="preserve">9999</w:t>
         <w:t xml:space="preserve"> </w:t>
       </w:r>
       <w:r>
         <w:t xml:space="preserve">situated at </w:t>
       </w:r>
       <w:r>
-        <w:t xml:space="preserve">srgterwywtytryeruytuetyutyueetyutyubdfgfsdgsdfgdfgd</w:t>
+        <w:t xml:space="preserve">ionnnnnnnnnnnnnnnnnnnnnnnnnnn</w:t>
         <w:t xml:space="preserve"> </w:t>
       </w:r>
       <w:r>
@@ -213,14 +213,14 @@
         <w:t xml:space="preserve">The Lessee shall occupy the demised premises for the period of </w:t>
       </w:r>
       <w:r>
-        <w:t xml:space="preserve">4</w:t>
+        <w:t xml:space="preserve">j ninini</w:t>
         <w:t xml:space="preserve"> </w:t>
       </w:r>
       <w:r>
         <w:t xml:space="preserve">years only commencing from the </w:t>
-        <w:t xml:space="preserve">2025-10-21</w:t>
+        <w:t xml:space="preserve">2025-10-16</w:t>
         <w:t xml:space="preserve"> and determining on </w:t>
-        <w:t xml:space="preserve">2025-10-23</w:t>
+        <w:t xml:space="preserve">2025-10-24</w:t>
         <w:t xml:space="preserve">. </w:t>
       </w:r>
     </w:p>
@@ -250,11 +250,11 @@
       </w:r>
       <w:r>
         <w:t xml:space="preserve">rent of Rs. </w:t>
-        <w:t xml:space="preserve">5000</w:t>
+        <w:t xml:space="preserve"/>
         <w:t xml:space="preserve"> payable by </w:t>
       </w:r>
       <w:r>
-        <w:t xml:space="preserve">3</w:t>
+        <w:t xml:space="preserve">n ijnin</w:t>
       </w:r>
       <w:r>
         <w:t xml:space="preserve"> </w:t>
@@ -273,9 +273,9 @@
       </w:pPr>
       <w:r>
         <w:t xml:space="preserve">The Lessee has paid to the Lessor a sum of Rs </w:t>
-        <w:t xml:space="preserve">4500</w:t>
+        <w:t xml:space="preserve"/>
         <w:t xml:space="preserve"> as security deposit and a sum of Rs </w:t>
-        <w:t xml:space="preserve">5000</w:t>
+        <w:t xml:space="preserve"/>
         <w:t xml:space="preserve"> as advance rent, the receipt of which the Lessor acknowledges. </w:t>
       </w:r>
     </w:p>
@@ -290,7 +290,7 @@
       <w:bookmarkStart w:id="0" w:name="_Hlk201266483"/>
       <w:r>
         <w:t xml:space="preserve">The security deposit shall be returned on determination of the lease after deduction for damages if any to the property except reasonable wear and tear expected and the advance rent paid shall be adjusted by </w:t>
-        <w:t xml:space="preserve">cvbncvbnvbcn</w:t>
+        <w:t xml:space="preserve">jjjj</w:t>
         <w:t xml:space="preserve">. </w:t>
       </w:r>
     </w:p>
@@ -434,7 +434,7 @@
       <w:bookmarkStart w:id="1" w:name="_Hlk201266550"/>
       <w:r>
         <w:t xml:space="preserve">To carry minor repairs in the demised premises not exceeding the extent of Rs </w:t>
-        <w:t xml:space="preserve">500</w:t>
+        <w:t xml:space="preserve"/>
         <w:t xml:space="preserve"> per year. </w:t>
       </w:r>
     </w:p>
@@ -683,12 +683,12 @@
       </w:r>
       <w:r>
         <w:t xml:space="preserve"> </w:t>
-        <w:t xml:space="preserve">56</w:t>
+        <w:t xml:space="preserve">9999</w:t>
         <w:t xml:space="preserve"> </w:t>
       </w:r>
       <w:r>
         <w:t xml:space="preserve">admeasuring </w:t>
-        <w:t xml:space="preserve">2120</w:t>
+        <w:t xml:space="preserve">jjjjj</w:t>
         <w:t xml:space="preserve"> Sq. </w:t>
       </w:r>
       <w:proofErr w:type="spellStart"/>
@@ -698,15 +698,15 @@
       <w:proofErr w:type="spellEnd"/>
       <w:r>
         <w:t xml:space="preserve">. situate within registration division and district </w:t>
-        <w:t xml:space="preserve">sdfasdfasdf</w:t>
+        <w:t xml:space="preserve">jjjj</w:t>
         <w:t xml:space="preserve"> sub division </w:t>
-        <w:t xml:space="preserve">svdsfsdafadsf</w:t>
+        <w:t xml:space="preserve">jjjj</w:t>
         <w:t xml:space="preserve"> and Taluka </w:t>
-        <w:t xml:space="preserve">asdfasdfasdf</w:t>
+        <w:t xml:space="preserve">jjjjjjj</w:t>
         <w:t xml:space="preserve">, within the limits of </w:t>
-        <w:t xml:space="preserve">asdfasdfasdf</w:t>
+        <w:t xml:space="preserve">hhhh</w:t>
         <w:t xml:space="preserve"> Corporation, bearing plot No. </w:t>
-        <w:t xml:space="preserve">34</w:t>
+        <w:t xml:space="preserve">uuuni</w:t>
         <w:t xml:space="preserve"> carved out of the layout of S</w:t>
       </w:r>
       <w:r>
@@ -716,7 +716,7 @@
         <w:t xml:space="preserve"> No. </w:t>
       </w:r>
       <w:r>
-        <w:t xml:space="preserve">234</w:t>
+        <w:t xml:space="preserve">ijnin</w:t>
         <w:t xml:space="preserve">.</w:t>
       </w:r>
     </w:p>
@@ -734,25 +734,25 @@
     <w:p>
       <w:r>
         <w:t xml:space="preserve">East: </w:t>
-        <w:t xml:space="preserve">sdfasdf</w:t>
+        <w:t xml:space="preserve">inin</w:t>
       </w:r>
     </w:p>
     <w:p>
       <w:r>
         <w:t xml:space="preserve">South: </w:t>
-        <w:t xml:space="preserve">asdfasdf</w:t>
+        <w:t xml:space="preserve">nini</w:t>
       </w:r>
     </w:p>
     <w:p>
       <w:r>
         <w:t xml:space="preserve">West: </w:t>
-        <w:t xml:space="preserve">asdfasdf</w:t>
+        <w:t xml:space="preserve">inini</w:t>
       </w:r>
     </w:p>
     <w:p>
       <w:r>
         <w:t xml:space="preserve">North: </w:t>
-        <w:t xml:space="preserve">asdfasdf</w:t>
+        <w:t xml:space="preserve">iini</w:t>
       </w:r>
     </w:p>
     <w:p>
@@ -773,7 +773,7 @@
       </w:r>
       <w:r>
         <w:br/>
-        <w:t xml:space="preserve">asdfasdfasdfasdfasdfasdfasdfasdf</w:t>
+        <w:t xml:space="preserve">iini</w:t>
       </w:r>
     </w:p>
     <w:p>
@@ -797,7 +797,7 @@
         <w:jc w:val="both"/>
       </w:pPr>
       <w:r>
-        <w:t xml:space="preserve">pune</w:t>
+        <w:t xml:space="preserve">bunin</w:t>
       </w:r>
       <w:r>
         <w:tab/>
@@ -832,7 +832,7 @@
       </w:r>
       <w:r>
         <w:t xml:space="preserve"> </w:t>
-        <w:t xml:space="preserve">pune</w:t>
+        <w:t xml:space="preserve">bunin</w:t>
         <w:t xml:space="preserve"/>
       </w:r>
       <w:proofErr w:type="gramEnd"/>
@@ -885,7 +885,7 @@
       </w:pPr>
       <w:r>
         <w:t xml:space="preserve">Witnesses 1. </w:t>
-        <w:t xml:space="preserve">pune</w:t>
+        <w:t xml:space="preserve">bunin</w:t>
         <w:t xml:space="preserve"> </w:t>
       </w:r>
     </w:p>
@@ -917,7 +917,7 @@
         <w:t xml:space="preserve">     2.</w:t>
       </w:r>
       <w:r>
-        <w:t xml:space="preserve">pune</w:t>
+        <w:t xml:space="preserve">bunin</w:t>
       </w:r>
       <w:r>
         <w:t xml:space="preserve"> </w:t>

</xml_diff>